<commit_message>
se actualiza la infor
</commit_message>
<xml_diff>
--- a/Administración del sistema APPMO-SP/1.0 Gestión de proyectos/1.6 Administración de comunicaciónes/1.6.1 Glosario de terminos/APPMO-SP_GTE_v1.0/APPMO-SP_GTE_v1.0.docx
+++ b/Administración del sistema APPMO-SP/1.0 Gestión de proyectos/1.6 Administración de comunicaciónes/1.6.1 Glosario de terminos/APPMO-SP_GTE_v1.0/APPMO-SP_GTE_v1.0.docx
@@ -1288,20 +1288,8 @@
                 <w:szCs w:val="16"/>
                 <w:lang w:val="es-MX"/>
               </w:rPr>
-              <w:t xml:space="preserve">Aplicación Móvil San Pedro Project </w:t>
-            </w:r>
-            <w:proofErr w:type="spellStart"/>
-            <w:r>
-              <w:rPr>
-                <w:rFonts w:ascii="Arial" w:hAnsi="Arial" w:cs="Arial"/>
-                <w:color w:val="000000" w:themeColor="text1"/>
-                <w:sz w:val="16"/>
-                <w:szCs w:val="16"/>
-                <w:lang w:val="es-MX"/>
-              </w:rPr>
-              <w:t>Charter</w:t>
-            </w:r>
-            <w:proofErr w:type="spellEnd"/>
+              <w:t>Aplicación Móvil San Pedro Project Charter</w:t>
+            </w:r>
           </w:p>
         </w:tc>
         <w:tc>
@@ -1911,29 +1899,7 @@
                 <w:szCs w:val="16"/>
                 <w:lang w:val="es-MX"/>
               </w:rPr>
-              <w:t>Aplicación Móvil San Pedro Lista de Interesados (</w:t>
-            </w:r>
-            <w:proofErr w:type="spellStart"/>
-            <w:r>
-              <w:rPr>
-                <w:rFonts w:ascii="Arial" w:hAnsi="Arial" w:cs="Arial"/>
-                <w:color w:val="000000" w:themeColor="text1"/>
-                <w:sz w:val="16"/>
-                <w:szCs w:val="16"/>
-                <w:lang w:val="es-MX"/>
-              </w:rPr>
-              <w:t>Stakeholders</w:t>
-            </w:r>
-            <w:proofErr w:type="spellEnd"/>
-            <w:r>
-              <w:rPr>
-                <w:rFonts w:ascii="Arial" w:hAnsi="Arial" w:cs="Arial"/>
-                <w:color w:val="000000" w:themeColor="text1"/>
-                <w:sz w:val="16"/>
-                <w:szCs w:val="16"/>
-                <w:lang w:val="es-MX"/>
-              </w:rPr>
-              <w:t>)</w:t>
+              <w:t>Aplicación Móvil San Pedro Lista de Interesados (Stakeholders)</w:t>
             </w:r>
           </w:p>
         </w:tc>
@@ -4488,15 +4454,7 @@
               <w:outlineLvl w:val="0"/>
             </w:pPr>
             <w:r>
-              <w:t xml:space="preserve">Aplicación Móvil San Pedro </w:t>
-            </w:r>
-            <w:proofErr w:type="spellStart"/>
-            <w:r>
-              <w:t>Checklist</w:t>
-            </w:r>
-            <w:proofErr w:type="spellEnd"/>
-            <w:r>
-              <w:t xml:space="preserve"> de cierre</w:t>
+              <w:t>Aplicación Móvil San Pedro Checklist de cierre</w:t>
             </w:r>
           </w:p>
         </w:tc>
@@ -4523,29 +4481,7 @@
                 <w:szCs w:val="16"/>
                 <w:lang w:val="es-MX"/>
               </w:rPr>
-              <w:t xml:space="preserve">Documento que contiene el </w:t>
-            </w:r>
-            <w:proofErr w:type="spellStart"/>
-            <w:r>
-              <w:rPr>
-                <w:rFonts w:ascii="Arial" w:hAnsi="Arial" w:cs="Arial"/>
-                <w:color w:val="000000" w:themeColor="text1"/>
-                <w:sz w:val="16"/>
-                <w:szCs w:val="16"/>
-                <w:lang w:val="es-MX"/>
-              </w:rPr>
-              <w:t>checklist</w:t>
-            </w:r>
-            <w:proofErr w:type="spellEnd"/>
-            <w:r>
-              <w:rPr>
-                <w:rFonts w:ascii="Arial" w:hAnsi="Arial" w:cs="Arial"/>
-                <w:color w:val="000000" w:themeColor="text1"/>
-                <w:sz w:val="16"/>
-                <w:szCs w:val="16"/>
-                <w:lang w:val="es-MX"/>
-              </w:rPr>
-              <w:t xml:space="preserve"> para el cierre del proyecto</w:t>
+              <w:t>Documento que contiene el checklist para el cierre del proyecto</w:t>
             </w:r>
           </w:p>
         </w:tc>
@@ -4963,10 +4899,7 @@
               <w:outlineLvl w:val="0"/>
             </w:pPr>
             <w:r>
-              <w:t xml:space="preserve">Aplicación Móvil San Pedro </w:t>
-            </w:r>
-            <w:r>
-              <w:t>Control de Pruebas</w:t>
+              <w:t>Aplicación Móvil San Pedro Control de Pruebas</w:t>
             </w:r>
           </w:p>
         </w:tc>
@@ -5234,20 +5167,87 @@
                 <w:szCs w:val="16"/>
                 <w:lang w:val="es-MX"/>
               </w:rPr>
-              <w:t>Archivo del ejecutable de la aplicación Móvil</w:t>
+              <w:t>Archivo del ejecutable de la aplicación Móvil.</w:t>
+            </w:r>
+          </w:p>
+        </w:tc>
+      </w:tr>
+      <w:tr>
+        <w:trPr>
+          <w:trHeight w:val="17"/>
+        </w:trPr>
+        <w:tc>
+          <w:tcPr>
+            <w:tcW w:w="3826" w:type="dxa"/>
+          </w:tcPr>
+          <w:p>
+            <w:pPr>
+              <w:spacing w:line="240" w:lineRule="auto"/>
+              <w:ind w:left="708" w:hanging="708"/>
+              <w:rPr>
+                <w:rFonts w:ascii="Arial" w:hAnsi="Arial" w:cs="Arial"/>
+                <w:color w:val="000000" w:themeColor="text1"/>
+                <w:sz w:val="16"/>
+                <w:szCs w:val="16"/>
+                <w:lang w:val="es-MX"/>
+              </w:rPr>
+            </w:pPr>
+            <w:r>
+              <w:rPr>
+                <w:rFonts w:ascii="Arial" w:hAnsi="Arial" w:cs="Arial"/>
+                <w:color w:val="000000" w:themeColor="text1"/>
+                <w:sz w:val="16"/>
+                <w:szCs w:val="16"/>
+                <w:lang w:val="es-MX"/>
+              </w:rPr>
+              <w:t>APPMO-SP_CUS</w:t>
+            </w:r>
+          </w:p>
+        </w:tc>
+        <w:tc>
+          <w:tcPr>
+            <w:tcW w:w="3411" w:type="dxa"/>
+            <w:vAlign w:val="center"/>
+          </w:tcPr>
+          <w:p>
+            <w:pPr>
+              <w:pStyle w:val="Ttulo1"/>
+              <w:spacing w:line="360" w:lineRule="auto"/>
+              <w:jc w:val="both"/>
+              <w:outlineLvl w:val="0"/>
+            </w:pPr>
+            <w:r>
+              <w:t>Aplicación Móvil San Pedro Casos de Uso</w:t>
+            </w:r>
+          </w:p>
+        </w:tc>
+        <w:tc>
+          <w:tcPr>
+            <w:tcW w:w="3411" w:type="dxa"/>
+          </w:tcPr>
+          <w:p>
+            <w:pPr>
+              <w:spacing w:line="240" w:lineRule="auto"/>
+              <w:rPr>
+                <w:rFonts w:ascii="Arial" w:hAnsi="Arial" w:cs="Arial"/>
+                <w:color w:val="000000" w:themeColor="text1"/>
+                <w:sz w:val="16"/>
+                <w:szCs w:val="16"/>
+                <w:lang w:val="es-MX"/>
+              </w:rPr>
+            </w:pPr>
+            <w:r>
+              <w:rPr>
+                <w:rFonts w:ascii="Arial" w:hAnsi="Arial" w:cs="Arial"/>
+                <w:color w:val="000000" w:themeColor="text1"/>
+                <w:sz w:val="16"/>
+                <w:szCs w:val="16"/>
+                <w:lang w:val="es-MX"/>
+              </w:rPr>
+              <w:t>Archivos donde se encuentran los casos de uso de la aplicación.</w:t>
             </w:r>
             <w:bookmarkStart w:id="0" w:name="_GoBack"/>
             <w:bookmarkEnd w:id="0"/>
-            <w:r>
-              <w:rPr>
-                <w:rFonts w:ascii="Arial" w:hAnsi="Arial" w:cs="Arial"/>
-                <w:color w:val="000000" w:themeColor="text1"/>
-                <w:sz w:val="16"/>
-                <w:szCs w:val="16"/>
-                <w:lang w:val="es-MX"/>
-              </w:rPr>
-              <w:t>.</w:t>
-            </w:r>
           </w:p>
         </w:tc>
       </w:tr>

</xml_diff>